<commit_message>
added lecture notes word
</commit_message>
<xml_diff>
--- a/theme/APA7.docx
+++ b/theme/APA7.docx
@@ -1189,10 +1189,11 @@
   <w:style w:type="paragraph" w:default="1" w:styleId="Normal">
     <w:name w:val="Normal"/>
     <w:qFormat/>
-    <w:rsid w:val="00F33E8C"/>
+    <w:rsid w:val="00CE5754"/>
     <w:pPr>
-      <w:spacing w:line="264" w:lineRule="auto"/>
+      <w:spacing w:line="300" w:lineRule="auto"/>
       <w:ind w:firstLine="720"/>
+      <w:jc w:val="both"/>
     </w:pPr>
     <w:rPr>
       <w:rFonts w:ascii="Times New Roman" w:eastAsia="Times New Roman" w:hAnsi="Times New Roman" w:cs="Times New Roman"/>
@@ -1316,6 +1317,7 @@
   <w:style w:type="character" w:default="1" w:styleId="DefaultParagraphFont">
     <w:name w:val="Default Paragraph Font"/>
     <w:uiPriority w:val="1"/>
+    <w:semiHidden/>
     <w:unhideWhenUsed/>
   </w:style>
   <w:style w:type="table" w:default="1" w:styleId="TableNormal">

</xml_diff>